<commit_message>
New translations Welcome.docx (Spanish)
</commit_message>
<xml_diff>
--- a/done/Spanish/Welcome.docx
+++ b/done/Spanish/Welcome.docx
@@ -24,7 +24,7 @@
           <w:sz w:val="28"/>
           <w:szCs w:val="28"/>
         </w:rPr>
-        <w:t>Welcome</w:t>
+        <w:t>Bienvenida</w:t>
       </w:r>
     </w:p>
     <w:p>
@@ -46,7 +46,7 @@
           <w:sz w:val="28"/>
           <w:szCs w:val="28"/>
         </w:rPr>
-        <w:t xml:space="preserve">SmartCash is pursuing a very ambitious development schedule and is constantly improving. Do you have a talent that could help? Join us on our community Discord and find ways to contribute.</w:t>
+        <w:t xml:space="preserve">SmartCash está persiguiendo un plan de desarrollo muy riguroso y está mejorando constantemente. ¿Tiene un talento que pueda ayudar? Únase a nosotros en nuestra slack de la comunidad y encuentre formas de contribuir.</w:t>
       </w:r>
     </w:p>
     <w:p>
@@ -75,7 +75,7 @@
           <w:sz w:val="28"/>
           <w:szCs w:val="28"/>
         </w:rPr>
-        <w:t xml:space="preserve">WHAT IS SMARTCASH?</w:t>
+        <w:t xml:space="preserve">¿QUÉ ES SMARTCASH?</w:t>
       </w:r>
     </w:p>
     <w:p>
@@ -97,7 +97,8 @@
           <w:sz w:val="28"/>
           <w:szCs w:val="28"/>
         </w:rPr>
-        <w:t xml:space="preserve">SmartCash is a community governance, cooperation &amp; growth focused blockchain based currency &amp; a decentralized economy.</w:t>
+        <w:t xml:space="preserve">Smartcash es una moneda &amp; una economía descentralizada y basada en el Blockchain.
+SmartCash está centrada en la gobernanza comunitaria, la cooperación y el crecimient.</w:t>
       </w:r>
     </w:p>
     <w:p>
@@ -152,7 +153,7 @@
           <w:szCs w:val="28"/>
           <w:bdr w:val="none" w:sz="0" w:space="0" w:color="auto" w:frame="1"/>
         </w:rPr>
-        <w:t xml:space="preserve">We strive to allow the community to control the fate of the coin, the governance, the budget, usage and encourage community development.</w:t>
+        <w:t xml:space="preserve">Nos esforzamos por permitir a la comunidad controlar el destino de la moneda, la gobernanza, el presupuesto, el uso y fomentar el desarrollo comunitario.</w:t>
       </w:r>
     </w:p>
     <w:p>
@@ -207,7 +208,7 @@
           <w:szCs w:val="28"/>
           <w:bdr w:val="none" w:sz="0" w:space="0" w:color="auto" w:frame="1"/>
         </w:rPr>
-        <w:t xml:space="preserve">SmartRewards are a price stabilization mechanism and a way to encourage long term holding.</w:t>
+        <w:t xml:space="preserve">SmartRewards es un mecanismo de estabilización de precios y una forma de fomentar la tenencia a largo plazo.</w:t>
       </w:r>
     </w:p>
     <w:p>
@@ -262,7 +263,7 @@
           <w:szCs w:val="28"/>
           <w:bdr w:val="none" w:sz="0" w:space="0" w:color="auto" w:frame="1"/>
         </w:rPr>
-        <w:t xml:space="preserve">In order to provide a quality merchant experience, having Instant Transactions is a must, therefore, say hello to InstantPay.</w:t>
+        <w:t xml:space="preserve">Con el fin de proporcionar una experiencia comercial de calidad, tener transacciones instantáneas es una necesidad, por lo tanto, saludar a InstantPay.</w:t>
       </w:r>
     </w:p>
     <w:p>
@@ -289,7 +290,10 @@
           <w:sz w:val="28"/>
           <w:szCs w:val="28"/>
         </w:rPr>
-        <w:t xml:space="preserve">COMMUNITY DRIVEN GROWTH </w:t>
+        <w:t xml:space="preserve">CRECIMIENTO impulsado por la comunidad</w:t>
+      </w:r>
+      <w:r>
+        <w:t xml:space="preserve"> </w:t>
       </w:r>
       <w:r>
         <w:rPr>
@@ -303,18 +307,21 @@
           <w:szCs w:val="28"/>
           <w:bdr w:val="none" w:sz="0" w:space="0" w:color="auto" w:frame="1"/>
         </w:rPr>
-        <w:t>&amp;</w:t>
-      </w:r>
-      <w:r>
-        <w:rPr>
-          <w:rFonts w:ascii="Tahoma" w:hAnsi="Tahoma" w:cs="Tahoma" w:eastAsia="Times New Roman"/>
-          <w:caps/>
-          <w:color w:val="F4B517"/>
-          <w:spacing w:val="15"/>
-          <w:sz w:val="28"/>
-          <w:szCs w:val="28"/>
-        </w:rPr>
-        <w:t xml:space="preserve"> FUNDING</w:t>
+        <w:t>y</w:t>
+      </w:r>
+      <w:r>
+        <w:t xml:space="preserve"> </w:t>
+      </w:r>
+      <w:r>
+        <w:rPr>
+          <w:rFonts w:ascii="Tahoma" w:hAnsi="Tahoma" w:cs="Tahoma" w:eastAsia="Times New Roman"/>
+          <w:caps/>
+          <w:color w:val="F4B517"/>
+          <w:spacing w:val="15"/>
+          <w:sz w:val="28"/>
+          <w:szCs w:val="28"/>
+        </w:rPr>
+        <w:t xml:space="preserve">de financiación</w:t>
       </w:r>
     </w:p>
     <w:p>

</xml_diff>